<commit_message>
Fix: PDF preview overlap, radication flow generating PDF, and close button UI
</commit_message>
<xml_diff>
--- a/servidor/uploads/template.docx
+++ b/servidor/uploads/template.docx
@@ -165,6 +165,31 @@
     <w:p/>
     <w:p/>
     <w:p/>
+    <w:p>
+      <w:r>
+        <w:rPr>
+          <w:b/>
+          <w:bCs/>
+        </w:rPr>
+        <w:t xml:space="preserve">{SENDER_NAME}</w:t>
+      </w:r>
+    </w:p>
+    <w:p>
+      <w:r>
+        <w:t xml:space="preserve">{SENDER_ROLE}</w:t>
+      </w:r>
+    </w:p>
+    <w:p/>
+    <w:p/>
+    <w:p>
+      <w:r>
+        <w:rPr>
+          <w:sz w:val="16"/>
+          <w:szCs w:val="16"/>
+        </w:rPr>
+        <w:t xml:space="preserve">Proyectó: {PROJECTED_BY}</w:t>
+      </w:r>
+    </w:p>
     <w:sectPr>
       <w:headerReference w:type="default" r:id="rId6"/>
       <w:footerReference w:type="default" r:id="rId7"/>

</xml_diff>